<commit_message>
New SchellingGIS_2 with more towns, some small improvements and a display of the basic demographic data of the town. New Data, smaller shapefiles, removed old data. Experimental Version for Bremen without SES (because no Data available).
</commit_message>
<xml_diff>
--- a/TownData/Notes on data.docx
+++ b/TownData/Notes on data.docx
@@ -4,6 +4,9 @@
   <w:body>
     <w:p>
       <w:pPr>
+        <w:adjustRightInd w:val="0"/>
+        <w:snapToGrid w:val="0"/>
+        <w:jc w:val="center"/>
         <w:rPr>
           <w:b/>
           <w:bCs/>
@@ -32,33 +35,68 @@
     </w:p>
     <w:p>
       <w:pPr>
-        <w:rPr>
-          <w:lang w:val="en-US"/>
-        </w:rPr>
-      </w:pPr>
-    </w:p>
-    <w:p>
-      <w:pPr>
-        <w:rPr>
-          <w:lang w:val="en-US"/>
-        </w:rPr>
-      </w:pPr>
-      <w:r>
-        <w:rPr>
-          <w:lang w:val="en-US"/>
-        </w:rPr>
-        <w:t>Definition of ethnicity:</w:t>
-      </w:r>
-    </w:p>
-    <w:p>
-      <w:pPr>
-        <w:rPr>
-          <w:lang w:val="en-US"/>
-        </w:rPr>
-      </w:pPr>
-    </w:p>
-    <w:p>
-      <w:pPr>
+        <w:adjustRightInd w:val="0"/>
+        <w:snapToGrid w:val="0"/>
+        <w:rPr>
+          <w:lang w:val="en-US"/>
+        </w:rPr>
+      </w:pPr>
+    </w:p>
+    <w:p>
+      <w:pPr>
+        <w:adjustRightInd w:val="0"/>
+        <w:snapToGrid w:val="0"/>
+        <w:rPr>
+          <w:lang w:val="en-US"/>
+        </w:rPr>
+      </w:pPr>
+      <w:r>
+        <w:rPr>
+          <w:lang w:val="en-US"/>
+        </w:rPr>
+        <w:t>KEY VARIABLES</w:t>
+      </w:r>
+    </w:p>
+    <w:p>
+      <w:pPr>
+        <w:adjustRightInd w:val="0"/>
+        <w:snapToGrid w:val="0"/>
+        <w:rPr>
+          <w:lang w:val="en-US"/>
+        </w:rPr>
+      </w:pPr>
+    </w:p>
+    <w:p>
+      <w:pPr>
+        <w:adjustRightInd w:val="0"/>
+        <w:snapToGrid w:val="0"/>
+        <w:rPr>
+          <w:b/>
+          <w:bCs/>
+          <w:lang w:val="en-US"/>
+        </w:rPr>
+      </w:pPr>
+      <w:r>
+        <w:rPr>
+          <w:b/>
+          <w:bCs/>
+          <w:lang w:val="en-US"/>
+        </w:rPr>
+        <w:t>Ethnicity</w:t>
+      </w:r>
+      <w:r>
+        <w:rPr>
+          <w:b/>
+          <w:bCs/>
+          <w:lang w:val="en-US"/>
+        </w:rPr>
+        <w:t>:</w:t>
+      </w:r>
+    </w:p>
+    <w:p>
+      <w:pPr>
+        <w:adjustRightInd w:val="0"/>
+        <w:snapToGrid w:val="0"/>
         <w:rPr>
           <w:lang w:val="en-US"/>
         </w:rPr>
@@ -94,6 +132,8 @@
     </w:p>
     <w:p>
       <w:pPr>
+        <w:adjustRightInd w:val="0"/>
+        <w:snapToGrid w:val="0"/>
         <w:rPr>
           <w:lang w:val="en-US"/>
         </w:rPr>
@@ -110,7 +150,21 @@
         <w:rPr>
           <w:lang w:val="en-US"/>
         </w:rPr>
-        <w:t xml:space="preserve"> nonwhite= </w:t>
+        <w:t xml:space="preserve"> </w:t>
+      </w:r>
+      <w:proofErr w:type="spellStart"/>
+      <w:r>
+        <w:rPr>
+          <w:lang w:val="en-US"/>
+        </w:rPr>
+        <w:t>asian</w:t>
+      </w:r>
+      <w:proofErr w:type="spellEnd"/>
+      <w:r>
+        <w:rPr>
+          <w:lang w:val="en-US"/>
+        </w:rPr>
+        <w:t>=</w:t>
       </w:r>
       <w:proofErr w:type="spellStart"/>
       <w:proofErr w:type="gramStart"/>
@@ -132,70 +186,30 @@
         <w:rPr>
           <w:lang w:val="en-US"/>
         </w:rPr>
-        <w:t xml:space="preserve">Indian Pakistani Bangladeshi Chinese </w:t>
-      </w:r>
+        <w:t>Indian Pakistani Bangladeshi)</w:t>
+      </w:r>
+    </w:p>
+    <w:p>
+      <w:pPr>
+        <w:adjustRightInd w:val="0"/>
+        <w:snapToGrid w:val="0"/>
+        <w:rPr>
+          <w:lang w:val="en-US"/>
+        </w:rPr>
+      </w:pPr>
       <w:proofErr w:type="spellStart"/>
       <w:r>
         <w:rPr>
           <w:lang w:val="en-US"/>
         </w:rPr>
-        <w:t>OtherAsian</w:t>
+        <w:t>egen</w:t>
       </w:r>
       <w:proofErr w:type="spellEnd"/>
       <w:r>
         <w:rPr>
           <w:lang w:val="en-US"/>
         </w:rPr>
-        <w:t xml:space="preserve"> African Caribbean </w:t>
-      </w:r>
-      <w:proofErr w:type="spellStart"/>
-      <w:r>
-        <w:rPr>
-          <w:lang w:val="en-US"/>
-        </w:rPr>
-        <w:t>OtherBlack</w:t>
-      </w:r>
-      <w:proofErr w:type="spellEnd"/>
-      <w:r>
-        <w:rPr>
-          <w:lang w:val="en-US"/>
-        </w:rPr>
-        <w:t xml:space="preserve"> Arab </w:t>
-      </w:r>
-      <w:proofErr w:type="spellStart"/>
-      <w:r>
-        <w:rPr>
-          <w:lang w:val="en-US"/>
-        </w:rPr>
-        <w:t>AnyOtherEthnicGroup</w:t>
-      </w:r>
-      <w:proofErr w:type="spellEnd"/>
-      <w:r>
-        <w:rPr>
-          <w:lang w:val="en-US"/>
-        </w:rPr>
-        <w:t>)</w:t>
-      </w:r>
-    </w:p>
-    <w:p>
-      <w:pPr>
-        <w:rPr>
-          <w:lang w:val="en-US"/>
-        </w:rPr>
-      </w:pPr>
-      <w:proofErr w:type="spellStart"/>
-      <w:r>
-        <w:rPr>
-          <w:lang w:val="en-US"/>
-        </w:rPr>
-        <w:t>egen</w:t>
-      </w:r>
-      <w:proofErr w:type="spellEnd"/>
-      <w:r>
-        <w:rPr>
-          <w:lang w:val="en-US"/>
-        </w:rPr>
-        <w:t xml:space="preserve"> asian1=</w:t>
+        <w:t xml:space="preserve"> black=</w:t>
       </w:r>
       <w:proofErr w:type="spellStart"/>
       <w:proofErr w:type="gramStart"/>
@@ -217,20 +231,394 @@
         <w:rPr>
           <w:lang w:val="en-US"/>
         </w:rPr>
-        <w:t>Indian Pakistani Bangladeshi)</w:t>
-      </w:r>
-    </w:p>
-    <w:p>
-      <w:pPr>
-        <w:rPr>
-          <w:lang w:val="en-US"/>
-        </w:rPr>
-      </w:pPr>
+        <w:t xml:space="preserve">African Caribbean </w:t>
+      </w:r>
       <w:proofErr w:type="spellStart"/>
       <w:r>
         <w:rPr>
           <w:lang w:val="en-US"/>
         </w:rPr>
+        <w:t>OtherBlack</w:t>
+      </w:r>
+      <w:proofErr w:type="spellEnd"/>
+      <w:r>
+        <w:rPr>
+          <w:lang w:val="en-US"/>
+        </w:rPr>
+        <w:t>)</w:t>
+      </w:r>
+    </w:p>
+    <w:p>
+      <w:pPr>
+        <w:adjustRightInd w:val="0"/>
+        <w:snapToGrid w:val="0"/>
+        <w:rPr>
+          <w:lang w:val="en-US"/>
+        </w:rPr>
+      </w:pPr>
+      <w:r>
+        <w:rPr>
+          <w:lang w:val="en-US"/>
+        </w:rPr>
+        <w:t xml:space="preserve">gen </w:t>
+      </w:r>
+      <w:proofErr w:type="spellStart"/>
+      <w:r>
+        <w:rPr>
+          <w:lang w:val="en-US"/>
+        </w:rPr>
+        <w:t>othereth</w:t>
+      </w:r>
+      <w:proofErr w:type="spellEnd"/>
+      <w:r>
+        <w:rPr>
+          <w:lang w:val="en-US"/>
+        </w:rPr>
+        <w:t>=</w:t>
+      </w:r>
+      <w:proofErr w:type="spellStart"/>
+      <w:r>
+        <w:rPr>
+          <w:lang w:val="en-US"/>
+        </w:rPr>
+        <w:t>AllUsualResidents</w:t>
+      </w:r>
+      <w:proofErr w:type="spellEnd"/>
+      <w:r>
+        <w:rPr>
+          <w:lang w:val="en-US"/>
+        </w:rPr>
+        <w:t>-</w:t>
+      </w:r>
+      <w:proofErr w:type="spellStart"/>
+      <w:r>
+        <w:rPr>
+          <w:lang w:val="en-US"/>
+        </w:rPr>
+        <w:t>whiteb</w:t>
+      </w:r>
+      <w:proofErr w:type="spellEnd"/>
+      <w:r>
+        <w:rPr>
+          <w:lang w:val="en-US"/>
+        </w:rPr>
+        <w:t>-</w:t>
+      </w:r>
+      <w:proofErr w:type="spellStart"/>
+      <w:r>
+        <w:rPr>
+          <w:lang w:val="en-US"/>
+        </w:rPr>
+        <w:t>asian</w:t>
+      </w:r>
+      <w:proofErr w:type="spellEnd"/>
+      <w:r>
+        <w:rPr>
+          <w:lang w:val="en-US"/>
+        </w:rPr>
+        <w:t>-black</w:t>
+      </w:r>
+    </w:p>
+    <w:p>
+      <w:pPr>
+        <w:adjustRightInd w:val="0"/>
+        <w:snapToGrid w:val="0"/>
+        <w:rPr>
+          <w:lang w:val="en-US"/>
+        </w:rPr>
+      </w:pPr>
+    </w:p>
+    <w:p>
+      <w:pPr>
+        <w:adjustRightInd w:val="0"/>
+        <w:snapToGrid w:val="0"/>
+        <w:rPr>
+          <w:b/>
+          <w:bCs/>
+          <w:lang w:val="en-US"/>
+        </w:rPr>
+      </w:pPr>
+      <w:r>
+        <w:rPr>
+          <w:b/>
+          <w:bCs/>
+          <w:lang w:val="en-US"/>
+        </w:rPr>
+        <w:t>SES:</w:t>
+      </w:r>
+    </w:p>
+    <w:p>
+      <w:pPr>
+        <w:adjustRightInd w:val="0"/>
+        <w:snapToGrid w:val="0"/>
+        <w:rPr>
+          <w:lang w:val="en-US"/>
+        </w:rPr>
+      </w:pPr>
+      <w:r>
+        <w:rPr>
+          <w:lang w:val="en-US"/>
+        </w:rPr>
+        <w:t>High=classes 1 and 2</w:t>
+      </w:r>
+    </w:p>
+    <w:p>
+      <w:pPr>
+        <w:adjustRightInd w:val="0"/>
+        <w:snapToGrid w:val="0"/>
+        <w:rPr>
+          <w:lang w:val="en-US"/>
+        </w:rPr>
+      </w:pPr>
+      <w:r>
+        <w:rPr>
+          <w:lang w:val="en-US"/>
+        </w:rPr>
+        <w:t>Mid=classes 3 and 4</w:t>
+      </w:r>
+    </w:p>
+    <w:p>
+      <w:pPr>
+        <w:adjustRightInd w:val="0"/>
+        <w:snapToGrid w:val="0"/>
+        <w:rPr>
+          <w:lang w:val="en-US"/>
+        </w:rPr>
+      </w:pPr>
+      <w:r>
+        <w:rPr>
+          <w:lang w:val="en-US"/>
+        </w:rPr>
+        <w:t>Low=classes 5, 6 and 7</w:t>
+      </w:r>
+    </w:p>
+    <w:p>
+      <w:pPr>
+        <w:adjustRightInd w:val="0"/>
+        <w:snapToGrid w:val="0"/>
+        <w:rPr>
+          <w:lang w:val="en-US"/>
+        </w:rPr>
+      </w:pPr>
+      <w:proofErr w:type="spellStart"/>
+      <w:r>
+        <w:rPr>
+          <w:lang w:val="en-US"/>
+        </w:rPr>
+        <w:t>Otherses</w:t>
+      </w:r>
+      <w:proofErr w:type="spellEnd"/>
+      <w:r>
+        <w:rPr>
+          <w:lang w:val="en-US"/>
+        </w:rPr>
+        <w:t>=remaining SES</w:t>
+      </w:r>
+    </w:p>
+    <w:p>
+      <w:pPr>
+        <w:adjustRightInd w:val="0"/>
+        <w:snapToGrid w:val="0"/>
+        <w:rPr>
+          <w:lang w:val="en-US"/>
+        </w:rPr>
+      </w:pPr>
+    </w:p>
+    <w:p>
+      <w:pPr>
+        <w:adjustRightInd w:val="0"/>
+        <w:snapToGrid w:val="0"/>
+        <w:rPr>
+          <w:b/>
+          <w:bCs/>
+          <w:lang w:val="en-US"/>
+        </w:rPr>
+      </w:pPr>
+      <w:r>
+        <w:rPr>
+          <w:b/>
+          <w:bCs/>
+          <w:lang w:val="en-US"/>
+        </w:rPr>
+        <w:t>Totals</w:t>
+      </w:r>
+      <w:r>
+        <w:rPr>
+          <w:b/>
+          <w:bCs/>
+          <w:lang w:val="en-US"/>
+        </w:rPr>
+        <w:t>:</w:t>
+      </w:r>
+    </w:p>
+    <w:p>
+      <w:pPr>
+        <w:adjustRightInd w:val="0"/>
+        <w:snapToGrid w:val="0"/>
+        <w:rPr>
+          <w:lang w:val="en-US"/>
+        </w:rPr>
+      </w:pPr>
+      <w:r>
+        <w:rPr>
+          <w:lang w:val="en-US"/>
+        </w:rPr>
+        <w:t>all = all usual residents (</w:t>
+      </w:r>
+      <w:proofErr w:type="spellStart"/>
+      <w:r>
+        <w:rPr>
+          <w:lang w:val="en-US"/>
+        </w:rPr>
+        <w:t>whiteb+asian+black+othereth</w:t>
+      </w:r>
+      <w:proofErr w:type="spellEnd"/>
+      <w:r>
+        <w:rPr>
+          <w:lang w:val="en-US"/>
+        </w:rPr>
+        <w:t>)</w:t>
+      </w:r>
+    </w:p>
+    <w:p>
+      <w:pPr>
+        <w:adjustRightInd w:val="0"/>
+        <w:snapToGrid w:val="0"/>
+        <w:rPr>
+          <w:lang w:val="en-US"/>
+        </w:rPr>
+      </w:pPr>
+      <w:r>
+        <w:rPr>
+          <w:lang w:val="en-US"/>
+        </w:rPr>
+        <w:t>all1674 = all people between 16 and 74 years old</w:t>
+      </w:r>
+    </w:p>
+    <w:p>
+      <w:pPr>
+        <w:adjustRightInd w:val="0"/>
+        <w:snapToGrid w:val="0"/>
+        <w:rPr>
+          <w:lang w:val="en-US"/>
+        </w:rPr>
+      </w:pPr>
+      <w:r>
+        <w:rPr>
+          <w:lang w:val="en-US"/>
+        </w:rPr>
+        <w:t>all1674valid = idem as before, with valid SES (</w:t>
+      </w:r>
+      <w:proofErr w:type="spellStart"/>
+      <w:r>
+        <w:rPr>
+          <w:lang w:val="en-US"/>
+        </w:rPr>
+        <w:t>high+mid+low</w:t>
+      </w:r>
+      <w:proofErr w:type="spellEnd"/>
+      <w:r>
+        <w:rPr>
+          <w:lang w:val="en-US"/>
+        </w:rPr>
+        <w:t>)</w:t>
+      </w:r>
+    </w:p>
+    <w:p>
+      <w:pPr>
+        <w:adjustRightInd w:val="0"/>
+        <w:snapToGrid w:val="0"/>
+        <w:rPr>
+          <w:lang w:val="en-US"/>
+        </w:rPr>
+      </w:pPr>
+    </w:p>
+    <w:p>
+      <w:pPr>
+        <w:adjustRightInd w:val="0"/>
+        <w:snapToGrid w:val="0"/>
+        <w:rPr>
+          <w:b/>
+          <w:bCs/>
+          <w:lang w:val="en-US"/>
+        </w:rPr>
+      </w:pPr>
+      <w:r>
+        <w:rPr>
+          <w:b/>
+          <w:bCs/>
+          <w:lang w:val="en-US"/>
+        </w:rPr>
+        <w:t>GEO:</w:t>
+      </w:r>
+    </w:p>
+    <w:p>
+      <w:pPr>
+        <w:adjustRightInd w:val="0"/>
+        <w:snapToGrid w:val="0"/>
+        <w:rPr>
+          <w:lang w:val="en-US"/>
+        </w:rPr>
+      </w:pPr>
+      <w:r>
+        <w:rPr>
+          <w:lang w:val="en-US"/>
+        </w:rPr>
+        <w:t>Lsoa11cd</w:t>
+      </w:r>
+    </w:p>
+    <w:p>
+      <w:pPr>
+        <w:adjustRightInd w:val="0"/>
+        <w:snapToGrid w:val="0"/>
+        <w:rPr>
+          <w:lang w:val="en-US"/>
+        </w:rPr>
+      </w:pPr>
+      <w:r>
+        <w:rPr>
+          <w:lang w:val="en-US"/>
+        </w:rPr>
+        <w:t>Town</w:t>
+      </w:r>
+    </w:p>
+    <w:p>
+      <w:pPr>
+        <w:adjustRightInd w:val="0"/>
+        <w:snapToGrid w:val="0"/>
+        <w:rPr>
+          <w:lang w:val="en-US"/>
+        </w:rPr>
+      </w:pPr>
+    </w:p>
+    <w:p>
+      <w:pPr>
+        <w:adjustRightInd w:val="0"/>
+        <w:snapToGrid w:val="0"/>
+        <w:rPr>
+          <w:lang w:val="en-US"/>
+        </w:rPr>
+      </w:pPr>
+      <w:r>
+        <w:rPr>
+          <w:lang w:val="en-US"/>
+        </w:rPr>
+        <w:t>********</w:t>
+      </w:r>
+    </w:p>
+    <w:p>
+      <w:pPr>
+        <w:adjustRightInd w:val="0"/>
+        <w:snapToGrid w:val="0"/>
+        <w:rPr>
+          <w:lang w:val="en-US"/>
+        </w:rPr>
+      </w:pPr>
+      <w:proofErr w:type="spellStart"/>
+      <w:r>
+        <w:rPr>
+          <w:lang w:val="en-US"/>
+        </w:rPr>
         <w:t>egen</w:t>
       </w:r>
       <w:proofErr w:type="spellEnd"/>
@@ -238,7 +626,7 @@
         <w:rPr>
           <w:lang w:val="en-US"/>
         </w:rPr>
-        <w:t xml:space="preserve"> asian2=</w:t>
+        <w:t xml:space="preserve"> nonwhite= </w:t>
       </w:r>
       <w:proofErr w:type="spellStart"/>
       <w:proofErr w:type="gramStart"/>
@@ -274,11 +662,41 @@
         <w:rPr>
           <w:lang w:val="en-US"/>
         </w:rPr>
+        <w:t xml:space="preserve"> African Caribbean </w:t>
+      </w:r>
+      <w:proofErr w:type="spellStart"/>
+      <w:r>
+        <w:rPr>
+          <w:lang w:val="en-US"/>
+        </w:rPr>
+        <w:t>OtherBlack</w:t>
+      </w:r>
+      <w:proofErr w:type="spellEnd"/>
+      <w:r>
+        <w:rPr>
+          <w:lang w:val="en-US"/>
+        </w:rPr>
+        <w:t xml:space="preserve"> Arab </w:t>
+      </w:r>
+      <w:proofErr w:type="spellStart"/>
+      <w:r>
+        <w:rPr>
+          <w:lang w:val="en-US"/>
+        </w:rPr>
+        <w:t>AnyOtherEthnicGroup</w:t>
+      </w:r>
+      <w:proofErr w:type="spellEnd"/>
+      <w:r>
+        <w:rPr>
+          <w:lang w:val="en-US"/>
+        </w:rPr>
         <w:t>)</w:t>
       </w:r>
     </w:p>
     <w:p>
       <w:pPr>
+        <w:adjustRightInd w:val="0"/>
+        <w:snapToGrid w:val="0"/>
         <w:rPr>
           <w:lang w:val="en-US"/>
         </w:rPr>
@@ -295,7 +713,7 @@
         <w:rPr>
           <w:lang w:val="en-US"/>
         </w:rPr>
-        <w:t xml:space="preserve"> black=</w:t>
+        <w:t xml:space="preserve"> asian2=</w:t>
       </w:r>
       <w:proofErr w:type="spellStart"/>
       <w:proofErr w:type="gramStart"/>
@@ -317,14 +735,14 @@
         <w:rPr>
           <w:lang w:val="en-US"/>
         </w:rPr>
-        <w:t xml:space="preserve">African Caribbean </w:t>
+        <w:t xml:space="preserve">Indian Pakistani Bangladeshi Chinese </w:t>
       </w:r>
       <w:proofErr w:type="spellStart"/>
       <w:r>
         <w:rPr>
           <w:lang w:val="en-US"/>
         </w:rPr>
-        <w:t>OtherBlack</w:t>
+        <w:t>OtherAsian</w:t>
       </w:r>
       <w:proofErr w:type="spellEnd"/>
       <w:r>
@@ -336,75 +754,46 @@
     </w:p>
     <w:p>
       <w:pPr>
-        <w:rPr>
-          <w:lang w:val="en-US"/>
-        </w:rPr>
-      </w:pPr>
-      <w:r>
-        <w:rPr>
-          <w:lang w:val="en-US"/>
-        </w:rPr>
-        <w:t xml:space="preserve">gen </w:t>
-      </w:r>
-      <w:proofErr w:type="spellStart"/>
-      <w:r>
-        <w:rPr>
-          <w:lang w:val="en-US"/>
-        </w:rPr>
-        <w:t>othereth</w:t>
-      </w:r>
-      <w:proofErr w:type="spellEnd"/>
-      <w:r>
-        <w:rPr>
-          <w:lang w:val="en-US"/>
-        </w:rPr>
-        <w:t>=AllUsualResidents-whiteb-asian2-black</w:t>
-      </w:r>
-    </w:p>
-    <w:p>
-      <w:pPr>
-        <w:rPr>
-          <w:lang w:val="en-US"/>
-        </w:rPr>
-      </w:pPr>
-    </w:p>
-    <w:p>
-      <w:pPr>
-        <w:rPr>
-          <w:lang w:val="en-US"/>
-        </w:rPr>
-      </w:pPr>
-      <w:r>
-        <w:rPr>
-          <w:lang w:val="en-US"/>
-        </w:rPr>
-        <w:t>T</w:t>
-      </w:r>
-      <w:r>
-        <w:rPr>
-          <w:lang w:val="en-US"/>
-        </w:rPr>
-        <w:t>he table NSSEC*</w:t>
-      </w:r>
-      <w:r>
-        <w:rPr>
-          <w:lang w:val="en-US"/>
-        </w:rPr>
-        <w:t xml:space="preserve">Ethnic </w:t>
-      </w:r>
-      <w:r>
-        <w:rPr>
-          <w:lang w:val="en-US"/>
-        </w:rPr>
-        <w:t>(i.e. NSSEC by ethnic group</w:t>
-      </w:r>
+        <w:adjustRightInd w:val="0"/>
+        <w:snapToGrid w:val="0"/>
+        <w:rPr>
+          <w:lang w:val="en-US"/>
+        </w:rPr>
+      </w:pPr>
       <w:bookmarkStart w:id="0" w:name="_GoBack"/>
       <w:bookmarkEnd w:id="0"/>
-      <w:r>
-        <w:rPr>
-          <w:lang w:val="en-US"/>
-        </w:rPr>
-        <w:t xml:space="preserve">) </w:t>
+    </w:p>
+    <w:p>
+      <w:pPr>
+        <w:adjustRightInd w:val="0"/>
+        <w:snapToGrid w:val="0"/>
+        <w:rPr>
+          <w:lang w:val="en-US"/>
+        </w:rPr>
+      </w:pPr>
+      <w:r>
+        <w:rPr>
+          <w:lang w:val="en-US"/>
+        </w:rPr>
+        <w:t>T</w:t>
+      </w:r>
+      <w:r>
+        <w:rPr>
+          <w:lang w:val="en-US"/>
+        </w:rPr>
+        <w:t>he table NSSEC*</w:t>
+      </w:r>
+      <w:r>
+        <w:rPr>
+          <w:lang w:val="en-US"/>
+        </w:rPr>
+        <w:t xml:space="preserve">Ethnic </w:t>
+      </w:r>
+      <w:r>
+        <w:rPr>
+          <w:lang w:val="en-US"/>
+        </w:rPr>
+        <w:t xml:space="preserve">(i.e. NSSEC by ethnic group) </w:t>
       </w:r>
       <w:r>
         <w:rPr>
@@ -469,6 +858,8 @@
     </w:p>
     <w:p>
       <w:pPr>
+        <w:adjustRightInd w:val="0"/>
+        <w:snapToGrid w:val="0"/>
         <w:rPr>
           <w:lang w:val="en-US"/>
         </w:rPr>
@@ -495,7 +886,7 @@
         <w:rPr>
           <w:lang w:val="en-US"/>
         </w:rPr>
-        <w:t xml:space="preserve"> Asian1 (Indi; Paki; Bang) and Asian2 (all Asian)</w:t>
+        <w:t xml:space="preserve"> Asian1 (Indi; Paki; Bang) and Asian (all Asian)</w:t>
       </w:r>
       <w:r>
         <w:rPr>
@@ -506,13 +897,17 @@
     </w:p>
     <w:p>
       <w:pPr>
-        <w:rPr>
-          <w:lang w:val="en-US"/>
-        </w:rPr>
-      </w:pPr>
-    </w:p>
-    <w:p>
-      <w:pPr>
+        <w:adjustRightInd w:val="0"/>
+        <w:snapToGrid w:val="0"/>
+        <w:rPr>
+          <w:lang w:val="en-US"/>
+        </w:rPr>
+      </w:pPr>
+    </w:p>
+    <w:p>
+      <w:pPr>
+        <w:adjustRightInd w:val="0"/>
+        <w:snapToGrid w:val="0"/>
         <w:rPr>
           <w:rFonts w:ascii="Times New Roman" w:eastAsia="Times New Roman" w:hAnsi="Times New Roman" w:cs="Times New Roman"/>
           <w:lang w:eastAsia="en-GB"/>
@@ -523,6 +918,7 @@
           <w:rFonts w:ascii="Times New Roman" w:eastAsia="Times New Roman" w:hAnsi="Times New Roman" w:cs="Times New Roman"/>
           <w:lang w:eastAsia="en-GB"/>
         </w:rPr>
+        <w:lastRenderedPageBreak/>
         <w:fldChar w:fldCharType="begin"/>
       </w:r>
       <w:r>
@@ -546,9 +942,9 @@
           <w:lang w:eastAsia="en-GB"/>
         </w:rPr>
         <w:drawing>
-          <wp:inline distT="0" distB="0" distL="0" distR="0" wp14:anchorId="514386EB" wp14:editId="63EE8683">
-            <wp:extent cx="2595407" cy="4316400"/>
-            <wp:effectExtent l="0" t="0" r="0" b="1905"/>
+          <wp:inline distT="0" distB="0" distL="0" distR="0" wp14:anchorId="514386EB" wp14:editId="78869E20">
+            <wp:extent cx="1937333" cy="3221961"/>
+            <wp:effectExtent l="0" t="0" r="6350" b="4445"/>
             <wp:docPr id="3" name="Picture 3" descr="A screenshot of a cell phone&#10;&#10;Description automatically generated"/>
             <wp:cNvGraphicFramePr>
               <a:graphicFrameLocks xmlns:a="http://schemas.openxmlformats.org/drawingml/2006/main" noChangeAspect="1"/>
@@ -563,7 +959,7 @@
                     </pic:cNvPicPr>
                   </pic:nvPicPr>
                   <pic:blipFill>
-                    <a:blip r:embed="rId4">
+                    <a:blip r:embed="rId4" cstate="print">
                       <a:extLst>
                         <a:ext uri="{28A0092B-C50C-407E-A947-70E740481C1C}">
                           <a14:useLocalDpi xmlns:a14="http://schemas.microsoft.com/office/drawing/2010/main" val="0"/>
@@ -578,7 +974,7 @@
                   <pic:spPr bwMode="auto">
                     <a:xfrm>
                       <a:off x="0" y="0"/>
-                      <a:ext cx="2595407" cy="4316400"/>
+                      <a:ext cx="1966774" cy="3270924"/>
                     </a:xfrm>
                     <a:prstGeom prst="rect">
                       <a:avLst/>
@@ -602,7 +998,1088 @@
         <w:fldChar w:fldCharType="end"/>
       </w:r>
     </w:p>
-    <w:p/>
+    <w:p>
+      <w:pPr>
+        <w:adjustRightInd w:val="0"/>
+        <w:snapToGrid w:val="0"/>
+        <w:rPr>
+          <w:lang w:val="en-US"/>
+        </w:rPr>
+      </w:pPr>
+      <w:r>
+        <w:rPr>
+          <w:lang w:val="en-US"/>
+        </w:rPr>
+        <w:t>NSSEC</w:t>
+      </w:r>
+    </w:p>
+    <w:p>
+      <w:pPr>
+        <w:adjustRightInd w:val="0"/>
+        <w:snapToGrid w:val="0"/>
+        <w:rPr>
+          <w:sz w:val="18"/>
+          <w:szCs w:val="18"/>
+          <w:lang w:val="en-US"/>
+        </w:rPr>
+      </w:pPr>
+    </w:p>
+    <w:p>
+      <w:pPr>
+        <w:adjustRightInd w:val="0"/>
+        <w:snapToGrid w:val="0"/>
+        <w:outlineLvl w:val="3"/>
+        <w:rPr>
+          <w:rFonts w:ascii="Helvetica" w:eastAsia="Times New Roman" w:hAnsi="Helvetica" w:cs="Times New Roman"/>
+          <w:b/>
+          <w:bCs/>
+          <w:color w:val="323132"/>
+          <w:sz w:val="20"/>
+          <w:szCs w:val="20"/>
+          <w:lang w:eastAsia="en-GB"/>
+        </w:rPr>
+      </w:pPr>
+      <w:r>
+        <w:rPr>
+          <w:rFonts w:ascii="Helvetica" w:eastAsia="Times New Roman" w:hAnsi="Helvetica" w:cs="Times New Roman"/>
+          <w:b/>
+          <w:bCs/>
+          <w:color w:val="323132"/>
+          <w:sz w:val="20"/>
+          <w:szCs w:val="20"/>
+          <w:lang w:eastAsia="en-GB"/>
+        </w:rPr>
+        <w:t>Table 3: Eight-, five- and three- class versions</w:t>
+      </w:r>
+    </w:p>
+    <w:tbl>
+      <w:tblPr>
+        <w:tblW w:w="0" w:type="auto"/>
+        <w:tblCellMar>
+          <w:top w:w="15" w:type="dxa"/>
+          <w:left w:w="15" w:type="dxa"/>
+          <w:bottom w:w="15" w:type="dxa"/>
+          <w:right w:w="15" w:type="dxa"/>
+        </w:tblCellMar>
+        <w:tblLook w:val="04A0" w:firstRow="1" w:lastRow="0" w:firstColumn="1" w:lastColumn="0" w:noHBand="0" w:noVBand="1"/>
+      </w:tblPr>
+      <w:tblGrid>
+        <w:gridCol w:w="3208"/>
+        <w:gridCol w:w="2906"/>
+        <w:gridCol w:w="2906"/>
+      </w:tblGrid>
+      <w:tr>
+        <w:trPr>
+          <w:trHeight w:val="20"/>
+        </w:trPr>
+        <w:tc>
+          <w:tcPr>
+            <w:tcW w:w="0" w:type="auto"/>
+            <w:tcBorders>
+              <w:top w:val="single" w:sz="6" w:space="0" w:color="000000"/>
+              <w:bottom w:val="single" w:sz="6" w:space="0" w:color="000000"/>
+            </w:tcBorders>
+            <w:tcMar>
+              <w:top w:w="90" w:type="dxa"/>
+              <w:left w:w="0" w:type="dxa"/>
+              <w:bottom w:w="30" w:type="dxa"/>
+              <w:right w:w="0" w:type="dxa"/>
+            </w:tcMar>
+            <w:vAlign w:val="center"/>
+            <w:hideMark/>
+          </w:tcPr>
+          <w:p>
+            <w:pPr>
+              <w:pStyle w:val="NoSpacing"/>
+              <w:rPr>
+                <w:sz w:val="20"/>
+                <w:szCs w:val="20"/>
+                <w:lang w:eastAsia="en-GB"/>
+              </w:rPr>
+            </w:pPr>
+            <w:r>
+              <w:rPr>
+                <w:sz w:val="20"/>
+                <w:szCs w:val="20"/>
+                <w:lang w:eastAsia="en-GB"/>
+              </w:rPr>
+              <w:t>eight classes</w:t>
+            </w:r>
+          </w:p>
+        </w:tc>
+        <w:tc>
+          <w:tcPr>
+            <w:tcW w:w="0" w:type="auto"/>
+            <w:tcBorders>
+              <w:top w:val="single" w:sz="6" w:space="0" w:color="000000"/>
+              <w:bottom w:val="single" w:sz="6" w:space="0" w:color="000000"/>
+            </w:tcBorders>
+            <w:tcMar>
+              <w:top w:w="90" w:type="dxa"/>
+              <w:left w:w="0" w:type="dxa"/>
+              <w:bottom w:w="30" w:type="dxa"/>
+              <w:right w:w="0" w:type="dxa"/>
+            </w:tcMar>
+            <w:vAlign w:val="center"/>
+            <w:hideMark/>
+          </w:tcPr>
+          <w:p>
+            <w:pPr>
+              <w:pStyle w:val="NoSpacing"/>
+              <w:rPr>
+                <w:sz w:val="20"/>
+                <w:szCs w:val="20"/>
+                <w:lang w:eastAsia="en-GB"/>
+              </w:rPr>
+            </w:pPr>
+            <w:r>
+              <w:rPr>
+                <w:sz w:val="20"/>
+                <w:szCs w:val="20"/>
+                <w:lang w:eastAsia="en-GB"/>
+              </w:rPr>
+              <w:t>five classes</w:t>
+            </w:r>
+          </w:p>
+        </w:tc>
+        <w:tc>
+          <w:tcPr>
+            <w:tcW w:w="0" w:type="auto"/>
+            <w:tcBorders>
+              <w:top w:val="single" w:sz="6" w:space="0" w:color="000000"/>
+              <w:bottom w:val="single" w:sz="6" w:space="0" w:color="000000"/>
+            </w:tcBorders>
+            <w:tcMar>
+              <w:top w:w="90" w:type="dxa"/>
+              <w:left w:w="0" w:type="dxa"/>
+              <w:bottom w:w="30" w:type="dxa"/>
+              <w:right w:w="0" w:type="dxa"/>
+            </w:tcMar>
+            <w:vAlign w:val="center"/>
+            <w:hideMark/>
+          </w:tcPr>
+          <w:p>
+            <w:pPr>
+              <w:pStyle w:val="NoSpacing"/>
+              <w:rPr>
+                <w:sz w:val="20"/>
+                <w:szCs w:val="20"/>
+                <w:lang w:eastAsia="en-GB"/>
+              </w:rPr>
+            </w:pPr>
+            <w:r>
+              <w:rPr>
+                <w:sz w:val="20"/>
+                <w:szCs w:val="20"/>
+                <w:lang w:eastAsia="en-GB"/>
+              </w:rPr>
+              <w:t>three classes</w:t>
+            </w:r>
+          </w:p>
+        </w:tc>
+      </w:tr>
+      <w:tr>
+        <w:trPr>
+          <w:trHeight w:val="20"/>
+        </w:trPr>
+        <w:tc>
+          <w:tcPr>
+            <w:tcW w:w="0" w:type="auto"/>
+            <w:tcMar>
+              <w:top w:w="90" w:type="dxa"/>
+              <w:left w:w="0" w:type="dxa"/>
+              <w:bottom w:w="30" w:type="dxa"/>
+              <w:right w:w="0" w:type="dxa"/>
+            </w:tcMar>
+            <w:vAlign w:val="center"/>
+            <w:hideMark/>
+          </w:tcPr>
+          <w:p>
+            <w:pPr>
+              <w:pStyle w:val="NoSpacing"/>
+              <w:rPr>
+                <w:sz w:val="20"/>
+                <w:szCs w:val="20"/>
+                <w:lang w:eastAsia="en-GB"/>
+              </w:rPr>
+            </w:pPr>
+            <w:r>
+              <w:rPr>
+                <w:sz w:val="20"/>
+                <w:szCs w:val="20"/>
+                <w:lang w:eastAsia="en-GB"/>
+              </w:rPr>
+              <w:t>1. Higher managerial, administrative and professional occupations</w:t>
+            </w:r>
+          </w:p>
+        </w:tc>
+        <w:tc>
+          <w:tcPr>
+            <w:tcW w:w="0" w:type="auto"/>
+            <w:vMerge w:val="restart"/>
+            <w:tcMar>
+              <w:top w:w="90" w:type="dxa"/>
+              <w:left w:w="0" w:type="dxa"/>
+              <w:bottom w:w="30" w:type="dxa"/>
+              <w:right w:w="0" w:type="dxa"/>
+            </w:tcMar>
+            <w:vAlign w:val="center"/>
+            <w:hideMark/>
+          </w:tcPr>
+          <w:p>
+            <w:pPr>
+              <w:pStyle w:val="NoSpacing"/>
+              <w:rPr>
+                <w:sz w:val="20"/>
+                <w:szCs w:val="20"/>
+                <w:lang w:eastAsia="en-GB"/>
+              </w:rPr>
+            </w:pPr>
+            <w:r>
+              <w:rPr>
+                <w:sz w:val="20"/>
+                <w:szCs w:val="20"/>
+                <w:lang w:eastAsia="en-GB"/>
+              </w:rPr>
+              <w:t>1. Higher managerial, administrative and professional occupations</w:t>
+            </w:r>
+          </w:p>
+        </w:tc>
+        <w:tc>
+          <w:tcPr>
+            <w:tcW w:w="0" w:type="auto"/>
+            <w:vMerge w:val="restart"/>
+            <w:tcMar>
+              <w:top w:w="90" w:type="dxa"/>
+              <w:left w:w="0" w:type="dxa"/>
+              <w:bottom w:w="30" w:type="dxa"/>
+              <w:right w:w="0" w:type="dxa"/>
+            </w:tcMar>
+            <w:vAlign w:val="center"/>
+            <w:hideMark/>
+          </w:tcPr>
+          <w:p>
+            <w:pPr>
+              <w:pStyle w:val="NoSpacing"/>
+              <w:rPr>
+                <w:sz w:val="20"/>
+                <w:szCs w:val="20"/>
+                <w:lang w:eastAsia="en-GB"/>
+              </w:rPr>
+            </w:pPr>
+            <w:r>
+              <w:rPr>
+                <w:sz w:val="20"/>
+                <w:szCs w:val="20"/>
+                <w:lang w:eastAsia="en-GB"/>
+              </w:rPr>
+              <w:t>1. Higher managerial, administrative and professional occupations</w:t>
+            </w:r>
+          </w:p>
+        </w:tc>
+      </w:tr>
+      <w:tr>
+        <w:trPr>
+          <w:trHeight w:val="20"/>
+        </w:trPr>
+        <w:tc>
+          <w:tcPr>
+            <w:tcW w:w="0" w:type="auto"/>
+            <w:tcMar>
+              <w:top w:w="90" w:type="dxa"/>
+              <w:left w:w="0" w:type="dxa"/>
+              <w:bottom w:w="30" w:type="dxa"/>
+              <w:right w:w="0" w:type="dxa"/>
+            </w:tcMar>
+            <w:vAlign w:val="center"/>
+            <w:hideMark/>
+          </w:tcPr>
+          <w:p>
+            <w:pPr>
+              <w:pStyle w:val="NoSpacing"/>
+              <w:rPr>
+                <w:sz w:val="20"/>
+                <w:szCs w:val="20"/>
+                <w:lang w:eastAsia="en-GB"/>
+              </w:rPr>
+            </w:pPr>
+            <w:r>
+              <w:rPr>
+                <w:sz w:val="20"/>
+                <w:szCs w:val="20"/>
+                <w:lang w:eastAsia="en-GB"/>
+              </w:rPr>
+              <w:t>1.1 Large employers and higher managerial and administrative occupations</w:t>
+            </w:r>
+          </w:p>
+        </w:tc>
+        <w:tc>
+          <w:tcPr>
+            <w:tcW w:w="0" w:type="auto"/>
+            <w:vMerge/>
+            <w:vAlign w:val="center"/>
+            <w:hideMark/>
+          </w:tcPr>
+          <w:p>
+            <w:pPr>
+              <w:pStyle w:val="NoSpacing"/>
+              <w:rPr>
+                <w:sz w:val="20"/>
+                <w:szCs w:val="20"/>
+                <w:lang w:eastAsia="en-GB"/>
+              </w:rPr>
+            </w:pPr>
+          </w:p>
+        </w:tc>
+        <w:tc>
+          <w:tcPr>
+            <w:tcW w:w="0" w:type="auto"/>
+            <w:vMerge/>
+            <w:vAlign w:val="center"/>
+            <w:hideMark/>
+          </w:tcPr>
+          <w:p>
+            <w:pPr>
+              <w:pStyle w:val="NoSpacing"/>
+              <w:rPr>
+                <w:sz w:val="20"/>
+                <w:szCs w:val="20"/>
+                <w:lang w:eastAsia="en-GB"/>
+              </w:rPr>
+            </w:pPr>
+          </w:p>
+        </w:tc>
+      </w:tr>
+      <w:tr>
+        <w:trPr>
+          <w:trHeight w:val="20"/>
+        </w:trPr>
+        <w:tc>
+          <w:tcPr>
+            <w:tcW w:w="0" w:type="auto"/>
+            <w:tcMar>
+              <w:top w:w="90" w:type="dxa"/>
+              <w:left w:w="0" w:type="dxa"/>
+              <w:bottom w:w="30" w:type="dxa"/>
+              <w:right w:w="0" w:type="dxa"/>
+            </w:tcMar>
+            <w:vAlign w:val="center"/>
+            <w:hideMark/>
+          </w:tcPr>
+          <w:p>
+            <w:pPr>
+              <w:pStyle w:val="NoSpacing"/>
+              <w:rPr>
+                <w:sz w:val="20"/>
+                <w:szCs w:val="20"/>
+                <w:lang w:eastAsia="en-GB"/>
+              </w:rPr>
+            </w:pPr>
+            <w:r>
+              <w:rPr>
+                <w:sz w:val="20"/>
+                <w:szCs w:val="20"/>
+                <w:lang w:eastAsia="en-GB"/>
+              </w:rPr>
+              <w:t>1.2 Higher professional occupations</w:t>
+            </w:r>
+          </w:p>
+        </w:tc>
+        <w:tc>
+          <w:tcPr>
+            <w:tcW w:w="0" w:type="auto"/>
+            <w:vMerge/>
+            <w:vAlign w:val="center"/>
+            <w:hideMark/>
+          </w:tcPr>
+          <w:p>
+            <w:pPr>
+              <w:pStyle w:val="NoSpacing"/>
+              <w:rPr>
+                <w:sz w:val="20"/>
+                <w:szCs w:val="20"/>
+                <w:lang w:eastAsia="en-GB"/>
+              </w:rPr>
+            </w:pPr>
+          </w:p>
+        </w:tc>
+        <w:tc>
+          <w:tcPr>
+            <w:tcW w:w="0" w:type="auto"/>
+            <w:vMerge/>
+            <w:vAlign w:val="center"/>
+            <w:hideMark/>
+          </w:tcPr>
+          <w:p>
+            <w:pPr>
+              <w:pStyle w:val="NoSpacing"/>
+              <w:rPr>
+                <w:sz w:val="20"/>
+                <w:szCs w:val="20"/>
+                <w:lang w:eastAsia="en-GB"/>
+              </w:rPr>
+            </w:pPr>
+          </w:p>
+        </w:tc>
+      </w:tr>
+      <w:tr>
+        <w:trPr>
+          <w:trHeight w:val="20"/>
+        </w:trPr>
+        <w:tc>
+          <w:tcPr>
+            <w:tcW w:w="0" w:type="auto"/>
+            <w:tcMar>
+              <w:top w:w="90" w:type="dxa"/>
+              <w:left w:w="0" w:type="dxa"/>
+              <w:bottom w:w="30" w:type="dxa"/>
+              <w:right w:w="0" w:type="dxa"/>
+            </w:tcMar>
+            <w:vAlign w:val="center"/>
+            <w:hideMark/>
+          </w:tcPr>
+          <w:p>
+            <w:pPr>
+              <w:pStyle w:val="NoSpacing"/>
+              <w:rPr>
+                <w:sz w:val="20"/>
+                <w:szCs w:val="20"/>
+                <w:lang w:eastAsia="en-GB"/>
+              </w:rPr>
+            </w:pPr>
+            <w:r>
+              <w:rPr>
+                <w:sz w:val="20"/>
+                <w:szCs w:val="20"/>
+                <w:lang w:eastAsia="en-GB"/>
+              </w:rPr>
+              <w:t>2. Lower managerial, administrative and professional occupations</w:t>
+            </w:r>
+          </w:p>
+        </w:tc>
+        <w:tc>
+          <w:tcPr>
+            <w:tcW w:w="0" w:type="auto"/>
+            <w:vMerge/>
+            <w:vAlign w:val="center"/>
+            <w:hideMark/>
+          </w:tcPr>
+          <w:p>
+            <w:pPr>
+              <w:pStyle w:val="NoSpacing"/>
+              <w:rPr>
+                <w:sz w:val="20"/>
+                <w:szCs w:val="20"/>
+                <w:lang w:eastAsia="en-GB"/>
+              </w:rPr>
+            </w:pPr>
+          </w:p>
+        </w:tc>
+        <w:tc>
+          <w:tcPr>
+            <w:tcW w:w="0" w:type="auto"/>
+            <w:vMerge/>
+            <w:vAlign w:val="center"/>
+            <w:hideMark/>
+          </w:tcPr>
+          <w:p>
+            <w:pPr>
+              <w:pStyle w:val="NoSpacing"/>
+              <w:rPr>
+                <w:sz w:val="20"/>
+                <w:szCs w:val="20"/>
+                <w:lang w:eastAsia="en-GB"/>
+              </w:rPr>
+            </w:pPr>
+          </w:p>
+        </w:tc>
+      </w:tr>
+      <w:tr>
+        <w:trPr>
+          <w:trHeight w:val="20"/>
+        </w:trPr>
+        <w:tc>
+          <w:tcPr>
+            <w:tcW w:w="0" w:type="auto"/>
+            <w:tcMar>
+              <w:top w:w="90" w:type="dxa"/>
+              <w:left w:w="0" w:type="dxa"/>
+              <w:bottom w:w="30" w:type="dxa"/>
+              <w:right w:w="0" w:type="dxa"/>
+            </w:tcMar>
+            <w:vAlign w:val="center"/>
+            <w:hideMark/>
+          </w:tcPr>
+          <w:p>
+            <w:pPr>
+              <w:pStyle w:val="NoSpacing"/>
+              <w:rPr>
+                <w:sz w:val="20"/>
+                <w:szCs w:val="20"/>
+                <w:lang w:eastAsia="en-GB"/>
+              </w:rPr>
+            </w:pPr>
+            <w:r>
+              <w:rPr>
+                <w:sz w:val="20"/>
+                <w:szCs w:val="20"/>
+                <w:lang w:eastAsia="en-GB"/>
+              </w:rPr>
+              <w:t>3. Intermediate occupations</w:t>
+            </w:r>
+          </w:p>
+        </w:tc>
+        <w:tc>
+          <w:tcPr>
+            <w:tcW w:w="0" w:type="auto"/>
+            <w:tcMar>
+              <w:top w:w="90" w:type="dxa"/>
+              <w:left w:w="0" w:type="dxa"/>
+              <w:bottom w:w="30" w:type="dxa"/>
+              <w:right w:w="0" w:type="dxa"/>
+            </w:tcMar>
+            <w:vAlign w:val="center"/>
+            <w:hideMark/>
+          </w:tcPr>
+          <w:p>
+            <w:pPr>
+              <w:pStyle w:val="NoSpacing"/>
+              <w:rPr>
+                <w:sz w:val="20"/>
+                <w:szCs w:val="20"/>
+                <w:lang w:eastAsia="en-GB"/>
+              </w:rPr>
+            </w:pPr>
+            <w:r>
+              <w:rPr>
+                <w:sz w:val="20"/>
+                <w:szCs w:val="20"/>
+                <w:lang w:eastAsia="en-GB"/>
+              </w:rPr>
+              <w:t>2. Intermediate occupations</w:t>
+            </w:r>
+          </w:p>
+        </w:tc>
+        <w:tc>
+          <w:tcPr>
+            <w:tcW w:w="0" w:type="auto"/>
+            <w:vMerge w:val="restart"/>
+            <w:tcMar>
+              <w:top w:w="90" w:type="dxa"/>
+              <w:left w:w="0" w:type="dxa"/>
+              <w:bottom w:w="30" w:type="dxa"/>
+              <w:right w:w="0" w:type="dxa"/>
+            </w:tcMar>
+            <w:vAlign w:val="center"/>
+            <w:hideMark/>
+          </w:tcPr>
+          <w:p>
+            <w:pPr>
+              <w:pStyle w:val="NoSpacing"/>
+              <w:rPr>
+                <w:sz w:val="20"/>
+                <w:szCs w:val="20"/>
+                <w:lang w:eastAsia="en-GB"/>
+              </w:rPr>
+            </w:pPr>
+            <w:r>
+              <w:rPr>
+                <w:sz w:val="20"/>
+                <w:szCs w:val="20"/>
+                <w:lang w:eastAsia="en-GB"/>
+              </w:rPr>
+              <w:t>2. Intermediate occupations </w:t>
+            </w:r>
+          </w:p>
+        </w:tc>
+      </w:tr>
+      <w:tr>
+        <w:trPr>
+          <w:trHeight w:val="20"/>
+        </w:trPr>
+        <w:tc>
+          <w:tcPr>
+            <w:tcW w:w="0" w:type="auto"/>
+            <w:tcMar>
+              <w:top w:w="90" w:type="dxa"/>
+              <w:left w:w="0" w:type="dxa"/>
+              <w:bottom w:w="30" w:type="dxa"/>
+              <w:right w:w="0" w:type="dxa"/>
+            </w:tcMar>
+            <w:vAlign w:val="center"/>
+            <w:hideMark/>
+          </w:tcPr>
+          <w:p>
+            <w:pPr>
+              <w:pStyle w:val="NoSpacing"/>
+              <w:rPr>
+                <w:sz w:val="20"/>
+                <w:szCs w:val="20"/>
+                <w:lang w:eastAsia="en-GB"/>
+              </w:rPr>
+            </w:pPr>
+            <w:r>
+              <w:rPr>
+                <w:sz w:val="20"/>
+                <w:szCs w:val="20"/>
+                <w:lang w:eastAsia="en-GB"/>
+              </w:rPr>
+              <w:t>4. Small employers and own account workers</w:t>
+            </w:r>
+          </w:p>
+        </w:tc>
+        <w:tc>
+          <w:tcPr>
+            <w:tcW w:w="0" w:type="auto"/>
+            <w:tcMar>
+              <w:top w:w="90" w:type="dxa"/>
+              <w:left w:w="0" w:type="dxa"/>
+              <w:bottom w:w="30" w:type="dxa"/>
+              <w:right w:w="0" w:type="dxa"/>
+            </w:tcMar>
+            <w:vAlign w:val="center"/>
+            <w:hideMark/>
+          </w:tcPr>
+          <w:p>
+            <w:pPr>
+              <w:pStyle w:val="NoSpacing"/>
+              <w:rPr>
+                <w:sz w:val="20"/>
+                <w:szCs w:val="20"/>
+                <w:lang w:eastAsia="en-GB"/>
+              </w:rPr>
+            </w:pPr>
+            <w:r>
+              <w:rPr>
+                <w:sz w:val="20"/>
+                <w:szCs w:val="20"/>
+                <w:lang w:eastAsia="en-GB"/>
+              </w:rPr>
+              <w:t>3. Small employers and own account workers</w:t>
+            </w:r>
+          </w:p>
+        </w:tc>
+        <w:tc>
+          <w:tcPr>
+            <w:tcW w:w="0" w:type="auto"/>
+            <w:vMerge/>
+            <w:vAlign w:val="center"/>
+            <w:hideMark/>
+          </w:tcPr>
+          <w:p>
+            <w:pPr>
+              <w:pStyle w:val="NoSpacing"/>
+              <w:rPr>
+                <w:sz w:val="20"/>
+                <w:szCs w:val="20"/>
+                <w:lang w:eastAsia="en-GB"/>
+              </w:rPr>
+            </w:pPr>
+          </w:p>
+        </w:tc>
+      </w:tr>
+      <w:tr>
+        <w:trPr>
+          <w:trHeight w:val="20"/>
+        </w:trPr>
+        <w:tc>
+          <w:tcPr>
+            <w:tcW w:w="0" w:type="auto"/>
+            <w:tcMar>
+              <w:top w:w="90" w:type="dxa"/>
+              <w:left w:w="0" w:type="dxa"/>
+              <w:bottom w:w="30" w:type="dxa"/>
+              <w:right w:w="0" w:type="dxa"/>
+            </w:tcMar>
+            <w:vAlign w:val="center"/>
+            <w:hideMark/>
+          </w:tcPr>
+          <w:p>
+            <w:pPr>
+              <w:pStyle w:val="NoSpacing"/>
+              <w:rPr>
+                <w:sz w:val="20"/>
+                <w:szCs w:val="20"/>
+                <w:lang w:eastAsia="en-GB"/>
+              </w:rPr>
+            </w:pPr>
+            <w:r>
+              <w:rPr>
+                <w:sz w:val="20"/>
+                <w:szCs w:val="20"/>
+                <w:lang w:eastAsia="en-GB"/>
+              </w:rPr>
+              <w:t>5. Lower supervisory and technical occupations</w:t>
+            </w:r>
+          </w:p>
+        </w:tc>
+        <w:tc>
+          <w:tcPr>
+            <w:tcW w:w="0" w:type="auto"/>
+            <w:tcMar>
+              <w:top w:w="90" w:type="dxa"/>
+              <w:left w:w="0" w:type="dxa"/>
+              <w:bottom w:w="30" w:type="dxa"/>
+              <w:right w:w="0" w:type="dxa"/>
+            </w:tcMar>
+            <w:vAlign w:val="center"/>
+            <w:hideMark/>
+          </w:tcPr>
+          <w:p>
+            <w:pPr>
+              <w:pStyle w:val="NoSpacing"/>
+              <w:rPr>
+                <w:sz w:val="20"/>
+                <w:szCs w:val="20"/>
+                <w:lang w:eastAsia="en-GB"/>
+              </w:rPr>
+            </w:pPr>
+            <w:r>
+              <w:rPr>
+                <w:sz w:val="20"/>
+                <w:szCs w:val="20"/>
+                <w:lang w:eastAsia="en-GB"/>
+              </w:rPr>
+              <w:t>4. Lower supervisory and technical occupations</w:t>
+            </w:r>
+          </w:p>
+        </w:tc>
+        <w:tc>
+          <w:tcPr>
+            <w:tcW w:w="0" w:type="auto"/>
+            <w:vMerge w:val="restart"/>
+            <w:tcMar>
+              <w:top w:w="90" w:type="dxa"/>
+              <w:left w:w="0" w:type="dxa"/>
+              <w:bottom w:w="30" w:type="dxa"/>
+              <w:right w:w="0" w:type="dxa"/>
+            </w:tcMar>
+            <w:vAlign w:val="center"/>
+            <w:hideMark/>
+          </w:tcPr>
+          <w:p>
+            <w:pPr>
+              <w:pStyle w:val="NoSpacing"/>
+              <w:rPr>
+                <w:sz w:val="20"/>
+                <w:szCs w:val="20"/>
+                <w:lang w:eastAsia="en-GB"/>
+              </w:rPr>
+            </w:pPr>
+            <w:r>
+              <w:rPr>
+                <w:sz w:val="20"/>
+                <w:szCs w:val="20"/>
+                <w:lang w:eastAsia="en-GB"/>
+              </w:rPr>
+              <w:t>3. Routine and manual occupations </w:t>
+            </w:r>
+          </w:p>
+        </w:tc>
+      </w:tr>
+      <w:tr>
+        <w:trPr>
+          <w:trHeight w:val="20"/>
+        </w:trPr>
+        <w:tc>
+          <w:tcPr>
+            <w:tcW w:w="0" w:type="auto"/>
+            <w:tcMar>
+              <w:top w:w="90" w:type="dxa"/>
+              <w:left w:w="0" w:type="dxa"/>
+              <w:bottom w:w="30" w:type="dxa"/>
+              <w:right w:w="0" w:type="dxa"/>
+            </w:tcMar>
+            <w:vAlign w:val="center"/>
+            <w:hideMark/>
+          </w:tcPr>
+          <w:p>
+            <w:pPr>
+              <w:pStyle w:val="NoSpacing"/>
+              <w:rPr>
+                <w:sz w:val="20"/>
+                <w:szCs w:val="20"/>
+                <w:lang w:eastAsia="en-GB"/>
+              </w:rPr>
+            </w:pPr>
+            <w:r>
+              <w:rPr>
+                <w:sz w:val="20"/>
+                <w:szCs w:val="20"/>
+                <w:lang w:eastAsia="en-GB"/>
+              </w:rPr>
+              <w:t>6. Semi-routine occupations</w:t>
+            </w:r>
+          </w:p>
+        </w:tc>
+        <w:tc>
+          <w:tcPr>
+            <w:tcW w:w="0" w:type="auto"/>
+            <w:vMerge w:val="restart"/>
+            <w:tcMar>
+              <w:top w:w="90" w:type="dxa"/>
+              <w:left w:w="0" w:type="dxa"/>
+              <w:bottom w:w="30" w:type="dxa"/>
+              <w:right w:w="0" w:type="dxa"/>
+            </w:tcMar>
+            <w:vAlign w:val="center"/>
+            <w:hideMark/>
+          </w:tcPr>
+          <w:p>
+            <w:pPr>
+              <w:pStyle w:val="NoSpacing"/>
+              <w:rPr>
+                <w:sz w:val="20"/>
+                <w:szCs w:val="20"/>
+                <w:lang w:eastAsia="en-GB"/>
+              </w:rPr>
+            </w:pPr>
+            <w:r>
+              <w:rPr>
+                <w:sz w:val="20"/>
+                <w:szCs w:val="20"/>
+                <w:lang w:eastAsia="en-GB"/>
+              </w:rPr>
+              <w:t>5. Semi-routine and routine occupations</w:t>
+            </w:r>
+          </w:p>
+        </w:tc>
+        <w:tc>
+          <w:tcPr>
+            <w:tcW w:w="0" w:type="auto"/>
+            <w:vMerge/>
+            <w:vAlign w:val="center"/>
+            <w:hideMark/>
+          </w:tcPr>
+          <w:p>
+            <w:pPr>
+              <w:pStyle w:val="NoSpacing"/>
+              <w:rPr>
+                <w:sz w:val="20"/>
+                <w:szCs w:val="20"/>
+                <w:lang w:eastAsia="en-GB"/>
+              </w:rPr>
+            </w:pPr>
+          </w:p>
+        </w:tc>
+      </w:tr>
+      <w:tr>
+        <w:trPr>
+          <w:trHeight w:val="20"/>
+        </w:trPr>
+        <w:tc>
+          <w:tcPr>
+            <w:tcW w:w="0" w:type="auto"/>
+            <w:tcMar>
+              <w:top w:w="90" w:type="dxa"/>
+              <w:left w:w="0" w:type="dxa"/>
+              <w:bottom w:w="30" w:type="dxa"/>
+              <w:right w:w="0" w:type="dxa"/>
+            </w:tcMar>
+            <w:vAlign w:val="center"/>
+            <w:hideMark/>
+          </w:tcPr>
+          <w:p>
+            <w:pPr>
+              <w:pStyle w:val="NoSpacing"/>
+              <w:rPr>
+                <w:sz w:val="20"/>
+                <w:szCs w:val="20"/>
+                <w:lang w:eastAsia="en-GB"/>
+              </w:rPr>
+            </w:pPr>
+            <w:r>
+              <w:rPr>
+                <w:sz w:val="20"/>
+                <w:szCs w:val="20"/>
+                <w:lang w:eastAsia="en-GB"/>
+              </w:rPr>
+              <w:t>7. Routine occupations</w:t>
+            </w:r>
+          </w:p>
+        </w:tc>
+        <w:tc>
+          <w:tcPr>
+            <w:tcW w:w="0" w:type="auto"/>
+            <w:vMerge/>
+            <w:vAlign w:val="center"/>
+            <w:hideMark/>
+          </w:tcPr>
+          <w:p>
+            <w:pPr>
+              <w:pStyle w:val="NoSpacing"/>
+              <w:rPr>
+                <w:sz w:val="20"/>
+                <w:szCs w:val="20"/>
+                <w:lang w:eastAsia="en-GB"/>
+              </w:rPr>
+            </w:pPr>
+          </w:p>
+        </w:tc>
+        <w:tc>
+          <w:tcPr>
+            <w:tcW w:w="0" w:type="auto"/>
+            <w:vMerge/>
+            <w:vAlign w:val="center"/>
+            <w:hideMark/>
+          </w:tcPr>
+          <w:p>
+            <w:pPr>
+              <w:pStyle w:val="NoSpacing"/>
+              <w:rPr>
+                <w:sz w:val="20"/>
+                <w:szCs w:val="20"/>
+                <w:lang w:eastAsia="en-GB"/>
+              </w:rPr>
+            </w:pPr>
+          </w:p>
+        </w:tc>
+      </w:tr>
+      <w:tr>
+        <w:trPr>
+          <w:trHeight w:val="20"/>
+        </w:trPr>
+        <w:tc>
+          <w:tcPr>
+            <w:tcW w:w="0" w:type="auto"/>
+            <w:tcBorders>
+              <w:bottom w:val="single" w:sz="6" w:space="0" w:color="000000"/>
+            </w:tcBorders>
+            <w:tcMar>
+              <w:top w:w="90" w:type="dxa"/>
+              <w:left w:w="0" w:type="dxa"/>
+              <w:bottom w:w="30" w:type="dxa"/>
+              <w:right w:w="0" w:type="dxa"/>
+            </w:tcMar>
+            <w:vAlign w:val="center"/>
+            <w:hideMark/>
+          </w:tcPr>
+          <w:p>
+            <w:pPr>
+              <w:pStyle w:val="NoSpacing"/>
+              <w:rPr>
+                <w:color w:val="FF0000"/>
+                <w:sz w:val="20"/>
+                <w:szCs w:val="20"/>
+                <w:lang w:eastAsia="en-GB"/>
+              </w:rPr>
+            </w:pPr>
+            <w:r>
+              <w:rPr>
+                <w:color w:val="FF0000"/>
+                <w:sz w:val="20"/>
+                <w:szCs w:val="20"/>
+                <w:lang w:eastAsia="en-GB"/>
+              </w:rPr>
+              <w:t>8. Never worked and long-term unemployed</w:t>
+            </w:r>
+          </w:p>
+        </w:tc>
+        <w:tc>
+          <w:tcPr>
+            <w:tcW w:w="0" w:type="auto"/>
+            <w:tcBorders>
+              <w:bottom w:val="single" w:sz="6" w:space="0" w:color="000000"/>
+            </w:tcBorders>
+            <w:tcMar>
+              <w:top w:w="90" w:type="dxa"/>
+              <w:left w:w="0" w:type="dxa"/>
+              <w:bottom w:w="30" w:type="dxa"/>
+              <w:right w:w="0" w:type="dxa"/>
+            </w:tcMar>
+            <w:vAlign w:val="center"/>
+            <w:hideMark/>
+          </w:tcPr>
+          <w:p>
+            <w:pPr>
+              <w:pStyle w:val="NoSpacing"/>
+              <w:rPr>
+                <w:color w:val="FF0000"/>
+                <w:sz w:val="20"/>
+                <w:szCs w:val="20"/>
+                <w:lang w:eastAsia="en-GB"/>
+              </w:rPr>
+            </w:pPr>
+            <w:r>
+              <w:rPr>
+                <w:color w:val="FF0000"/>
+                <w:sz w:val="20"/>
+                <w:szCs w:val="20"/>
+                <w:lang w:eastAsia="en-GB"/>
+              </w:rPr>
+              <w:t>*Never worked and long-term unemployed</w:t>
+            </w:r>
+          </w:p>
+        </w:tc>
+        <w:tc>
+          <w:tcPr>
+            <w:tcW w:w="0" w:type="auto"/>
+            <w:tcBorders>
+              <w:bottom w:val="single" w:sz="6" w:space="0" w:color="000000"/>
+            </w:tcBorders>
+            <w:tcMar>
+              <w:top w:w="90" w:type="dxa"/>
+              <w:left w:w="0" w:type="dxa"/>
+              <w:bottom w:w="30" w:type="dxa"/>
+              <w:right w:w="0" w:type="dxa"/>
+            </w:tcMar>
+            <w:vAlign w:val="center"/>
+            <w:hideMark/>
+          </w:tcPr>
+          <w:p>
+            <w:pPr>
+              <w:pStyle w:val="NoSpacing"/>
+              <w:rPr>
+                <w:color w:val="FF0000"/>
+                <w:sz w:val="20"/>
+                <w:szCs w:val="20"/>
+                <w:lang w:eastAsia="en-GB"/>
+              </w:rPr>
+            </w:pPr>
+            <w:r>
+              <w:rPr>
+                <w:color w:val="FF0000"/>
+                <w:sz w:val="20"/>
+                <w:szCs w:val="20"/>
+                <w:lang w:eastAsia="en-GB"/>
+              </w:rPr>
+              <w:t>*Never worked and long-term unemployed</w:t>
+            </w:r>
+          </w:p>
+        </w:tc>
+      </w:tr>
+    </w:tbl>
+    <w:p>
+      <w:pPr>
+        <w:adjustRightInd w:val="0"/>
+        <w:snapToGrid w:val="0"/>
+        <w:rPr>
+          <w:sz w:val="18"/>
+          <w:szCs w:val="18"/>
+        </w:rPr>
+      </w:pPr>
+    </w:p>
+    <w:p>
+      <w:pPr>
+        <w:adjustRightInd w:val="0"/>
+        <w:snapToGrid w:val="0"/>
+        <w:rPr>
+          <w:color w:val="FF0000"/>
+          <w:sz w:val="18"/>
+          <w:szCs w:val="18"/>
+          <w:lang w:val="en-US"/>
+        </w:rPr>
+      </w:pPr>
+      <w:r>
+        <w:rPr>
+          <w:color w:val="FF0000"/>
+          <w:sz w:val="18"/>
+          <w:szCs w:val="18"/>
+          <w:lang w:val="en-US"/>
+        </w:rPr>
+        <w:t>*Excluded from our analysis for now</w:t>
+      </w:r>
+    </w:p>
     <w:sectPr>
       <w:pgSz w:w="11900" w:h="16840"/>
       <w:pgMar w:top="1440" w:right="1440" w:bottom="1440" w:left="1440" w:header="708" w:footer="708" w:gutter="0"/>
@@ -1008,6 +2485,24 @@
     <w:name w:val="Normal"/>
     <w:qFormat/>
   </w:style>
+  <w:style w:type="paragraph" w:styleId="Heading4">
+    <w:name w:val="heading 4"/>
+    <w:basedOn w:val="Normal"/>
+    <w:link w:val="Heading4Char"/>
+    <w:uiPriority w:val="9"/>
+    <w:qFormat/>
+    <w:rsid w:val="00FE12CF"/>
+    <w:pPr>
+      <w:spacing w:before="100" w:beforeAutospacing="1" w:after="100" w:afterAutospacing="1"/>
+      <w:outlineLvl w:val="3"/>
+    </w:pPr>
+    <w:rPr>
+      <w:rFonts w:ascii="Times New Roman" w:eastAsia="Times New Roman" w:hAnsi="Times New Roman" w:cs="Times New Roman"/>
+      <w:b/>
+      <w:bCs/>
+      <w:lang w:eastAsia="en-GB"/>
+    </w:rPr>
+  </w:style>
   <w:style w:type="character" w:default="1" w:styleId="DefaultParagraphFont">
     <w:name w:val="Default Paragraph Font"/>
     <w:uiPriority w:val="1"/>
@@ -1034,6 +2529,25 @@
     <w:uiPriority w:val="99"/>
     <w:semiHidden/>
     <w:unhideWhenUsed/>
+  </w:style>
+  <w:style w:type="character" w:customStyle="1" w:styleId="Heading4Char">
+    <w:name w:val="Heading 4 Char"/>
+    <w:basedOn w:val="DefaultParagraphFont"/>
+    <w:link w:val="Heading4"/>
+    <w:uiPriority w:val="9"/>
+    <w:rsid w:val="00FE12CF"/>
+    <w:rPr>
+      <w:rFonts w:ascii="Times New Roman" w:eastAsia="Times New Roman" w:hAnsi="Times New Roman" w:cs="Times New Roman"/>
+      <w:b/>
+      <w:bCs/>
+      <w:lang w:eastAsia="en-GB"/>
+    </w:rPr>
+  </w:style>
+  <w:style w:type="paragraph" w:styleId="NoSpacing">
+    <w:name w:val="No Spacing"/>
+    <w:uiPriority w:val="1"/>
+    <w:qFormat/>
+    <w:rsid w:val="00FE12CF"/>
   </w:style>
 </w:styles>
 </file>

</xml_diff>